<commit_message>
adding report and RWD task
</commit_message>
<xml_diff>
--- a/WebDevelopment/ICP's/ICP3/RockPaperScissor/Documentation/ICP3.docx
+++ b/WebDevelopment/ICP's/ICP3/RockPaperScissor/Documentation/ICP3.docx
@@ -14,7 +14,7 @@
         </w:rPr>
         <w:t xml:space="preserve">Sarath Chandra kunisetty – </w:t>
       </w:r>
-      <w:hyperlink r:id="rId4" w:history="1">
+      <w:hyperlink r:id="rId6" w:history="1">
         <w:r>
           <w:rPr>
             <w:rStyle w:val="Hyperlink"/>
@@ -57,18 +57,12 @@
           <w:rFonts w:ascii="Arial" w:hAnsi="Arial" w:cs="Arial"/>
         </w:rPr>
       </w:pPr>
-      <w:r>
-        <w:rPr>
-          <w:rFonts w:ascii="Arial" w:hAnsi="Arial" w:cs="Arial"/>
-        </w:rPr>
-        <w:t xml:space="preserve">Dharma </w:t>
-      </w:r>
       <w:proofErr w:type="spellStart"/>
       <w:r>
         <w:rPr>
           <w:rFonts w:ascii="Arial" w:hAnsi="Arial" w:cs="Arial"/>
         </w:rPr>
-        <w:t>Teja</w:t>
+        <w:t>Venu</w:t>
       </w:r>
       <w:proofErr w:type="spellEnd"/>
       <w:r>
@@ -82,7 +76,7 @@
         <w:rPr>
           <w:rFonts w:ascii="Arial" w:hAnsi="Arial" w:cs="Arial"/>
         </w:rPr>
-        <w:t>Konidena</w:t>
+        <w:t>Linga</w:t>
       </w:r>
       <w:proofErr w:type="spellEnd"/>
       <w:r>
@@ -91,7 +85,7 @@
         </w:rPr>
         <w:t xml:space="preserve"> - </w:t>
       </w:r>
-      <w:hyperlink r:id="rId5" w:history="1">
+      <w:hyperlink r:id="rId7" w:history="1">
         <w:r>
           <w:rPr>
             <w:rStyle w:val="Hyperlink"/>
@@ -121,7 +115,7 @@
         </w:rPr>
         <w:t xml:space="preserve">GitHub link: </w:t>
       </w:r>
-      <w:hyperlink r:id="rId6" w:history="1">
+      <w:hyperlink r:id="rId8" w:history="1">
         <w:r>
           <w:rPr>
             <w:rStyle w:val="Hyperlink"/>
@@ -203,25 +197,51 @@
         </w:rPr>
         <w:t xml:space="preserve">what is a responsive webpage </w:t>
       </w:r>
-      <w:bookmarkStart w:id="0" w:name="_GoBack"/>
-      <w:bookmarkEnd w:id="0"/>
-      <w:r>
-        <w:rPr>
-          <w:rFonts w:ascii="Arial" w:hAnsi="Arial" w:cs="Arial"/>
-        </w:rPr>
-        <w:t>the basics of HTML</w:t>
-      </w:r>
-      <w:r>
-        <w:rPr>
-          <w:rFonts w:ascii="Arial" w:hAnsi="Arial" w:cs="Arial"/>
-        </w:rPr>
-        <w:t xml:space="preserve"> and CSS </w:t>
-      </w:r>
-      <w:r>
-        <w:rPr>
-          <w:rFonts w:ascii="Arial" w:hAnsi="Arial" w:cs="Arial"/>
-        </w:rPr>
-        <w:t>by creating webpage with specified list of elements.</w:t>
+      <w:r>
+        <w:rPr>
+          <w:rFonts w:ascii="Arial" w:hAnsi="Arial" w:cs="Arial"/>
+        </w:rPr>
+        <w:t xml:space="preserve">and basics of </w:t>
+      </w:r>
+      <w:proofErr w:type="spellStart"/>
+      <w:r>
+        <w:rPr>
+          <w:rFonts w:ascii="Arial" w:hAnsi="Arial" w:cs="Arial"/>
+        </w:rPr>
+        <w:t>javascript</w:t>
+      </w:r>
+      <w:proofErr w:type="spellEnd"/>
+      <w:r>
+        <w:rPr>
+          <w:rFonts w:ascii="Arial" w:hAnsi="Arial" w:cs="Arial"/>
+        </w:rPr>
+        <w:t xml:space="preserve"> by building a </w:t>
+      </w:r>
+      <w:r>
+        <w:rPr>
+          <w:rFonts w:ascii="Arial" w:hAnsi="Arial" w:cs="Arial"/>
+          <w:b/>
+        </w:rPr>
+        <w:t>responsive webpage</w:t>
+      </w:r>
+      <w:r>
+        <w:rPr>
+          <w:rFonts w:ascii="Arial" w:hAnsi="Arial" w:cs="Arial"/>
+        </w:rPr>
+        <w:t xml:space="preserve"> and </w:t>
+      </w:r>
+      <w:r>
+        <w:rPr>
+          <w:rFonts w:ascii="Arial" w:hAnsi="Arial" w:cs="Arial"/>
+          <w:b/>
+        </w:rPr>
+        <w:t>Rock Paper Scissor game</w:t>
+      </w:r>
+      <w:r>
+        <w:rPr>
+          <w:rFonts w:ascii="Arial" w:hAnsi="Arial" w:cs="Arial"/>
+        </w:rPr>
+        <w:t>.</w:t>
       </w:r>
     </w:p>
     <w:p>
@@ -232,19 +252,364 @@
         </w:rPr>
       </w:pPr>
     </w:p>
-    <w:p/>
-    <w:p>
-      <w:pPr>
-        <w:rPr>
-          <w:b/>
-          <w:u w:val="single"/>
-        </w:rPr>
-      </w:pPr>
-      <w:r>
-        <w:rPr>
-          <w:b/>
-          <w:u w:val="single"/>
-        </w:rPr>
+    <w:p>
+      <w:pPr>
+        <w:rPr>
+          <w:rFonts w:ascii="Arial" w:hAnsi="Arial" w:cs="Arial"/>
+          <w:b/>
+          <w:sz w:val="28"/>
+          <w:u w:val="single"/>
+        </w:rPr>
+      </w:pPr>
+      <w:r>
+        <w:rPr>
+          <w:rFonts w:ascii="Arial" w:hAnsi="Arial" w:cs="Arial"/>
+          <w:b/>
+          <w:sz w:val="28"/>
+          <w:u w:val="single"/>
+        </w:rPr>
+        <w:t>Rock Paper Scissor:</w:t>
+      </w:r>
+    </w:p>
+    <w:p>
+      <w:pPr>
+        <w:rPr>
+          <w:b/>
+          <w:u w:val="single"/>
+        </w:rPr>
+      </w:pPr>
+      <w:proofErr w:type="spellStart"/>
+      <w:r>
+        <w:rPr>
+          <w:b/>
+          <w:u w:val="single"/>
+        </w:rPr>
+        <w:t>Javascript</w:t>
+      </w:r>
+      <w:proofErr w:type="spellEnd"/>
+      <w:r>
+        <w:rPr>
+          <w:b/>
+          <w:u w:val="single"/>
+        </w:rPr>
+        <w:t xml:space="preserve"> (JS)</w:t>
+      </w:r>
+      <w:r>
+        <w:rPr>
+          <w:b/>
+          <w:u w:val="single"/>
+        </w:rPr>
+        <w:t>:</w:t>
+      </w:r>
+      <w:r>
+        <w:rPr>
+          <w:b/>
+          <w:u w:val="single"/>
+        </w:rPr>
+        <w:t xml:space="preserve"> </w:t>
+      </w:r>
+    </w:p>
+    <w:p>
+      <w:pPr>
+        <w:ind w:firstLine="720"/>
+      </w:pPr>
+      <w:r>
+        <w:t xml:space="preserve">A typical website which is </w:t>
+      </w:r>
+      <w:r>
+        <w:t>just built</w:t>
+      </w:r>
+      <w:r>
+        <w:t xml:space="preserve"> on CSS and HTML will not be interactive, so </w:t>
+      </w:r>
+      <w:proofErr w:type="spellStart"/>
+      <w:r>
+        <w:t>inorder</w:t>
+      </w:r>
+      <w:proofErr w:type="spellEnd"/>
+      <w:r>
+        <w:t xml:space="preserve"> for website </w:t>
+      </w:r>
+      <w:r>
+        <w:t xml:space="preserve">to be interactive for the users, the </w:t>
+      </w:r>
+      <w:proofErr w:type="spellStart"/>
+      <w:r>
+        <w:t>javascript</w:t>
+      </w:r>
+      <w:proofErr w:type="spellEnd"/>
+      <w:r>
+        <w:t xml:space="preserve"> is used where the user can provide some details and the website will render the data and will give a response back to the user based on the request.</w:t>
+      </w:r>
+      <w:r>
+        <w:t xml:space="preserve"> </w:t>
+      </w:r>
+    </w:p>
+    <w:p>
+      <w:r>
+        <w:tab/>
+      </w:r>
+      <w:proofErr w:type="spellStart"/>
+      <w:r>
+        <w:t>Javascript</w:t>
+      </w:r>
+      <w:proofErr w:type="spellEnd"/>
+      <w:r>
+        <w:t xml:space="preserve"> is a programing language which is widely used across the globe and been ranked as most used programing language for web development. It can be used both on client side and server side.</w:t>
+      </w:r>
+      <w:r>
+        <w:t xml:space="preserve"> Few of the </w:t>
+      </w:r>
+      <w:proofErr w:type="spellStart"/>
+      <w:r>
+        <w:t>usescases</w:t>
+      </w:r>
+      <w:proofErr w:type="spellEnd"/>
+      <w:r>
+        <w:t xml:space="preserve"> of using </w:t>
+      </w:r>
+      <w:proofErr w:type="spellStart"/>
+      <w:r>
+        <w:t>javascript</w:t>
+      </w:r>
+      <w:proofErr w:type="spellEnd"/>
+      <w:r>
+        <w:t xml:space="preserve"> are “Drop down menu”, “enabling and disabling web elements based on the requirement”</w:t>
+      </w:r>
+      <w:r>
+        <w:t>, e</w:t>
+      </w:r>
+      <w:r>
+        <w:t>t</w:t>
+      </w:r>
+      <w:r>
+        <w:t>c</w:t>
+      </w:r>
+      <w:r>
+        <w:t>.</w:t>
+      </w:r>
+    </w:p>
+    <w:p>
+      <w:pPr>
+        <w:rPr>
+          <w:b/>
+          <w:u w:val="single"/>
+        </w:rPr>
+      </w:pPr>
+      <w:r>
+        <w:rPr>
+          <w:b/>
+          <w:u w:val="single"/>
+        </w:rPr>
+        <w:t>Tasks:</w:t>
+      </w:r>
+    </w:p>
+    <w:p>
+      <w:pPr>
+        <w:pStyle w:val="ListBullet"/>
+      </w:pPr>
+      <w:r>
+        <w:t>Created “ICP3</w:t>
+      </w:r>
+      <w:r>
+        <w:t>-submission” branch in the remote repository and have checkout to that branch using GitHub desktop</w:t>
+      </w:r>
+    </w:p>
+    <w:p>
+      <w:pPr>
+        <w:pStyle w:val="ListBullet"/>
+        <w:rPr>
+          <w:b/>
+          <w:u w:val="single"/>
+        </w:rPr>
+      </w:pPr>
+      <w:r>
+        <w:t>Then required folders for source and documentation was created for icp2 and the source folder was imported in VS code</w:t>
+      </w:r>
+    </w:p>
+    <w:p>
+      <w:pPr>
+        <w:pStyle w:val="ListBullet"/>
+        <w:rPr>
+          <w:b/>
+          <w:u w:val="single"/>
+        </w:rPr>
+      </w:pPr>
+      <w:r>
+        <w:t>Have create index.html, style.css, script.js and images and placed all the images in the folder</w:t>
+      </w:r>
+    </w:p>
+    <w:p>
+      <w:pPr>
+        <w:pStyle w:val="ListBullet"/>
+        <w:numPr>
+          <w:ilvl w:val="0"/>
+          <w:numId w:val="0"/>
+        </w:numPr>
+      </w:pPr>
+    </w:p>
+    <w:p>
+      <w:pPr>
+        <w:pStyle w:val="ListBullet"/>
+        <w:numPr>
+          <w:ilvl w:val="0"/>
+          <w:numId w:val="0"/>
+        </w:numPr>
+        <w:rPr>
+          <w:b/>
+          <w:u w:val="single"/>
+        </w:rPr>
+      </w:pPr>
+      <w:r>
+        <w:rPr>
+          <w:b/>
+          <w:u w:val="single"/>
+        </w:rPr>
+        <w:t xml:space="preserve">How to </w:t>
+      </w:r>
+      <w:r>
+        <w:rPr>
+          <w:b/>
+          <w:u w:val="single"/>
+        </w:rPr>
+        <w:t>play</w:t>
+      </w:r>
+      <w:r>
+        <w:rPr>
+          <w:b/>
+          <w:u w:val="single"/>
+        </w:rPr>
+        <w:t xml:space="preserve"> the game:</w:t>
+      </w:r>
+    </w:p>
+    <w:p>
+      <w:pPr>
+        <w:pStyle w:val="ListBullet"/>
+        <w:rPr>
+          <w:b/>
+          <w:u w:val="single"/>
+        </w:rPr>
+      </w:pPr>
+      <w:r>
+        <w:t xml:space="preserve">Once the webpage is </w:t>
+      </w:r>
+      <w:r>
+        <w:t xml:space="preserve">loaded user has to click on any of the sign </w:t>
+      </w:r>
+      <w:proofErr w:type="spellStart"/>
+      <w:r>
+        <w:t>inorder</w:t>
+      </w:r>
+      <w:proofErr w:type="spellEnd"/>
+      <w:r>
+        <w:t xml:space="preserve"> to start the game</w:t>
+      </w:r>
+    </w:p>
+    <w:p>
+      <w:pPr>
+        <w:pStyle w:val="ListBullet"/>
+        <w:rPr>
+          <w:b/>
+          <w:u w:val="single"/>
+        </w:rPr>
+      </w:pPr>
+      <w:r>
+        <w:t>And based on the users input and the generated random computer input the winner is decided and the same is displayed at the top of the webpage</w:t>
+      </w:r>
+    </w:p>
+    <w:p>
+      <w:pPr>
+        <w:pStyle w:val="ListBullet"/>
+        <w:rPr>
+          <w:b/>
+          <w:u w:val="single"/>
+        </w:rPr>
+      </w:pPr>
+      <w:r>
+        <w:t>The score streak is also calculated and is displayed the number of wins of the user and computer on the webpage</w:t>
+      </w:r>
+    </w:p>
+    <w:p>
+      <w:pPr>
+        <w:pStyle w:val="ListBullet"/>
+        <w:rPr>
+          <w:b/>
+          <w:u w:val="single"/>
+        </w:rPr>
+      </w:pPr>
+      <w:r>
+        <w:t>User has to refresh the page if the game has to be restarted</w:t>
+      </w:r>
+    </w:p>
+    <w:p>
+      <w:pPr>
+        <w:pStyle w:val="ListBullet"/>
+        <w:numPr>
+          <w:ilvl w:val="0"/>
+          <w:numId w:val="0"/>
+        </w:numPr>
+        <w:ind w:left="360" w:hanging="360"/>
+      </w:pPr>
+    </w:p>
+    <w:p>
+      <w:pPr>
+        <w:pStyle w:val="ListBullet"/>
+        <w:numPr>
+          <w:ilvl w:val="0"/>
+          <w:numId w:val="0"/>
+        </w:numPr>
+        <w:ind w:left="360" w:hanging="360"/>
+      </w:pPr>
+      <w:r>
+        <w:t xml:space="preserve"> </w:t>
+      </w:r>
+    </w:p>
+    <w:p>
+      <w:pPr>
+        <w:pStyle w:val="ListBullet"/>
+        <w:numPr>
+          <w:ilvl w:val="0"/>
+          <w:numId w:val="0"/>
+        </w:numPr>
+        <w:ind w:left="360" w:hanging="360"/>
+      </w:pPr>
+    </w:p>
+    <w:p>
+      <w:pPr>
+        <w:pStyle w:val="ListBullet"/>
+        <w:numPr>
+          <w:ilvl w:val="0"/>
+          <w:numId w:val="0"/>
+        </w:numPr>
+      </w:pPr>
+    </w:p>
+    <w:p>
+      <w:pPr>
+        <w:pStyle w:val="ListBullet"/>
+        <w:numPr>
+          <w:ilvl w:val="0"/>
+          <w:numId w:val="0"/>
+        </w:numPr>
+      </w:pPr>
+    </w:p>
+    <w:p>
+      <w:pPr>
+        <w:pStyle w:val="ListBullet"/>
+        <w:numPr>
+          <w:ilvl w:val="0"/>
+          <w:numId w:val="0"/>
+        </w:numPr>
+        <w:rPr>
+          <w:b/>
+          <w:u w:val="single"/>
+        </w:rPr>
+      </w:pPr>
+      <w:r>
+        <w:rPr>
+          <w:b/>
+          <w:u w:val="single"/>
+        </w:rPr>
+        <w:lastRenderedPageBreak/>
         <w:t>Index.html</w:t>
       </w:r>
       <w:r>
@@ -253,6 +618,35 @@
           <w:u w:val="single"/>
         </w:rPr>
         <w:t>:</w:t>
+      </w:r>
+    </w:p>
+    <w:p>
+      <w:pPr>
+        <w:pStyle w:val="ListBullet"/>
+        <w:numPr>
+          <w:ilvl w:val="0"/>
+          <w:numId w:val="0"/>
+        </w:numPr>
+        <w:ind w:left="360" w:hanging="360"/>
+      </w:pPr>
+      <w:r>
+        <w:t xml:space="preserve">Added all the links for the required resources like external </w:t>
+      </w:r>
+      <w:proofErr w:type="spellStart"/>
+      <w:r>
+        <w:t>css</w:t>
+      </w:r>
+      <w:proofErr w:type="spellEnd"/>
+      <w:r>
+        <w:t xml:space="preserve"> sheet, bootstrap and </w:t>
+      </w:r>
+      <w:proofErr w:type="spellStart"/>
+      <w:r>
+        <w:t>javascript</w:t>
+      </w:r>
+      <w:proofErr w:type="spellEnd"/>
+      <w:r>
+        <w:t>(please refer the screenshot below)</w:t>
       </w:r>
     </w:p>
     <w:p>
@@ -266,93 +660,6 @@
             <wp:extent cx="5731510" cy="3063240"/>
             <wp:effectExtent l="0" t="0" r="2540" b="3810"/>
             <wp:docPr id="4" name="Picture 4"/>
-            <wp:cNvGraphicFramePr>
-              <a:graphicFrameLocks xmlns:a="http://schemas.openxmlformats.org/drawingml/2006/main" noChangeAspect="1"/>
-            </wp:cNvGraphicFramePr>
-            <a:graphic xmlns:a="http://schemas.openxmlformats.org/drawingml/2006/main">
-              <a:graphicData uri="http://schemas.openxmlformats.org/drawingml/2006/picture">
-                <pic:pic xmlns:pic="http://schemas.openxmlformats.org/drawingml/2006/picture">
-                  <pic:nvPicPr>
-                    <pic:cNvPr id="1" name=""/>
-                    <pic:cNvPicPr/>
-                  </pic:nvPicPr>
-                  <pic:blipFill>
-                    <a:blip r:embed="rId7"/>
-                    <a:stretch>
-                      <a:fillRect/>
-                    </a:stretch>
-                  </pic:blipFill>
-                  <pic:spPr>
-                    <a:xfrm>
-                      <a:off x="0" y="0"/>
-                      <a:ext cx="5731510" cy="3063240"/>
-                    </a:xfrm>
-                    <a:prstGeom prst="rect">
-                      <a:avLst/>
-                    </a:prstGeom>
-                  </pic:spPr>
-                </pic:pic>
-              </a:graphicData>
-            </a:graphic>
-          </wp:inline>
-        </w:drawing>
-      </w:r>
-    </w:p>
-    <w:p>
-      <w:r>
-        <w:rPr>
-          <w:noProof/>
-          <w:lang w:eastAsia="en-IN"/>
-        </w:rPr>
-        <w:lastRenderedPageBreak/>
-        <w:drawing>
-          <wp:inline distT="0" distB="0" distL="0" distR="0" wp14:anchorId="44434B4C" wp14:editId="0EA801E3">
-            <wp:extent cx="5731510" cy="3025140"/>
-            <wp:effectExtent l="0" t="0" r="2540" b="3810"/>
-            <wp:docPr id="5" name="Picture 5"/>
-            <wp:cNvGraphicFramePr>
-              <a:graphicFrameLocks xmlns:a="http://schemas.openxmlformats.org/drawingml/2006/main" noChangeAspect="1"/>
-            </wp:cNvGraphicFramePr>
-            <a:graphic xmlns:a="http://schemas.openxmlformats.org/drawingml/2006/main">
-              <a:graphicData uri="http://schemas.openxmlformats.org/drawingml/2006/picture">
-                <pic:pic xmlns:pic="http://schemas.openxmlformats.org/drawingml/2006/picture">
-                  <pic:nvPicPr>
-                    <pic:cNvPr id="1" name=""/>
-                    <pic:cNvPicPr/>
-                  </pic:nvPicPr>
-                  <pic:blipFill>
-                    <a:blip r:embed="rId8"/>
-                    <a:stretch>
-                      <a:fillRect/>
-                    </a:stretch>
-                  </pic:blipFill>
-                  <pic:spPr>
-                    <a:xfrm>
-                      <a:off x="0" y="0"/>
-                      <a:ext cx="5731510" cy="3025140"/>
-                    </a:xfrm>
-                    <a:prstGeom prst="rect">
-                      <a:avLst/>
-                    </a:prstGeom>
-                  </pic:spPr>
-                </pic:pic>
-              </a:graphicData>
-            </a:graphic>
-          </wp:inline>
-        </w:drawing>
-      </w:r>
-    </w:p>
-    <w:p>
-      <w:r>
-        <w:rPr>
-          <w:noProof/>
-          <w:lang w:eastAsia="en-IN"/>
-        </w:rPr>
-        <w:drawing>
-          <wp:inline distT="0" distB="0" distL="0" distR="0" wp14:anchorId="4EAA99B0" wp14:editId="3C93F01B">
-            <wp:extent cx="5731510" cy="3073400"/>
-            <wp:effectExtent l="0" t="0" r="2540" b="0"/>
-            <wp:docPr id="6" name="Picture 6"/>
             <wp:cNvGraphicFramePr>
               <a:graphicFrameLocks xmlns:a="http://schemas.openxmlformats.org/drawingml/2006/main" noChangeAspect="1"/>
             </wp:cNvGraphicFramePr>
@@ -372,7 +679,7 @@
                   <pic:spPr>
                     <a:xfrm>
                       <a:off x="0" y="0"/>
-                      <a:ext cx="5731510" cy="3073400"/>
+                      <a:ext cx="5731510" cy="3063240"/>
                     </a:xfrm>
                     <a:prstGeom prst="rect">
                       <a:avLst/>
@@ -386,39 +693,16 @@
       </w:r>
     </w:p>
     <w:p>
-      <w:pPr>
-        <w:rPr>
-          <w:b/>
-          <w:u w:val="single"/>
-        </w:rPr>
-      </w:pPr>
-      <w:r>
-        <w:rPr>
-          <w:b/>
-          <w:u w:val="single"/>
-        </w:rPr>
-        <w:t>Style.css</w:t>
-      </w:r>
-      <w:r>
-        <w:rPr>
-          <w:b/>
-          <w:u w:val="single"/>
-        </w:rPr>
-        <w:t>:</w:t>
-      </w:r>
-    </w:p>
-    <w:p>
       <w:r>
         <w:rPr>
           <w:noProof/>
           <w:lang w:eastAsia="en-IN"/>
         </w:rPr>
-        <w:lastRenderedPageBreak/>
         <w:drawing>
-          <wp:inline distT="0" distB="0" distL="0" distR="0" wp14:anchorId="33C16A68" wp14:editId="362D8253">
-            <wp:extent cx="5731510" cy="2997835"/>
-            <wp:effectExtent l="0" t="0" r="2540" b="0"/>
-            <wp:docPr id="7" name="Picture 7"/>
+          <wp:inline distT="0" distB="0" distL="0" distR="0" wp14:anchorId="44434B4C" wp14:editId="0EA801E3">
+            <wp:extent cx="5731510" cy="3025140"/>
+            <wp:effectExtent l="0" t="0" r="2540" b="3810"/>
+            <wp:docPr id="5" name="Picture 5"/>
             <wp:cNvGraphicFramePr>
               <a:graphicFrameLocks xmlns:a="http://schemas.openxmlformats.org/drawingml/2006/main" noChangeAspect="1"/>
             </wp:cNvGraphicFramePr>
@@ -438,7 +722,7 @@
                   <pic:spPr>
                     <a:xfrm>
                       <a:off x="0" y="0"/>
-                      <a:ext cx="5731510" cy="2997835"/>
+                      <a:ext cx="5731510" cy="3025140"/>
                     </a:xfrm>
                     <a:prstGeom prst="rect">
                       <a:avLst/>
@@ -451,40 +735,18 @@
         </w:drawing>
       </w:r>
     </w:p>
-    <w:p/>
-    <w:p/>
-    <w:p/>
-    <w:p/>
-    <w:p/>
-    <w:p/>
-    <w:p/>
-    <w:p/>
-    <w:p>
-      <w:pPr>
-        <w:rPr>
-          <w:b/>
-          <w:u w:val="single"/>
-        </w:rPr>
-      </w:pPr>
-      <w:r>
-        <w:rPr>
-          <w:b/>
-          <w:u w:val="single"/>
-        </w:rPr>
-        <w:t>Script.js:</w:t>
-      </w:r>
-    </w:p>
     <w:p>
       <w:r>
         <w:rPr>
           <w:noProof/>
           <w:lang w:eastAsia="en-IN"/>
         </w:rPr>
+        <w:lastRenderedPageBreak/>
         <w:drawing>
-          <wp:inline distT="0" distB="0" distL="0" distR="0" wp14:anchorId="3DF6E736" wp14:editId="745E5733">
-            <wp:extent cx="4876800" cy="2143125"/>
-            <wp:effectExtent l="0" t="0" r="0" b="9525"/>
-            <wp:docPr id="8" name="Picture 8"/>
+          <wp:inline distT="0" distB="0" distL="0" distR="0" wp14:anchorId="4EAA99B0" wp14:editId="3C93F01B">
+            <wp:extent cx="5731510" cy="3073400"/>
+            <wp:effectExtent l="0" t="0" r="2540" b="0"/>
+            <wp:docPr id="6" name="Picture 6"/>
             <wp:cNvGraphicFramePr>
               <a:graphicFrameLocks xmlns:a="http://schemas.openxmlformats.org/drawingml/2006/main" noChangeAspect="1"/>
             </wp:cNvGraphicFramePr>
@@ -504,7 +766,7 @@
                   <pic:spPr>
                     <a:xfrm>
                       <a:off x="0" y="0"/>
-                      <a:ext cx="4876800" cy="2143125"/>
+                      <a:ext cx="5731510" cy="3073400"/>
                     </a:xfrm>
                     <a:prstGeom prst="rect">
                       <a:avLst/>
@@ -520,20 +782,36 @@
     <w:p>
       <w:pPr>
         <w:rPr>
-          <w:lang w:val="en-GB"/>
-        </w:rPr>
-      </w:pPr>
+          <w:b/>
+          <w:u w:val="single"/>
+        </w:rPr>
+      </w:pPr>
+      <w:r>
+        <w:rPr>
+          <w:b/>
+          <w:u w:val="single"/>
+        </w:rPr>
+        <w:t>Style.css</w:t>
+      </w:r>
+      <w:r>
+        <w:rPr>
+          <w:b/>
+          <w:u w:val="single"/>
+        </w:rPr>
+        <w:t>:</w:t>
+      </w:r>
+    </w:p>
+    <w:p>
       <w:r>
         <w:rPr>
           <w:noProof/>
           <w:lang w:eastAsia="en-IN"/>
         </w:rPr>
-        <w:lastRenderedPageBreak/>
         <w:drawing>
-          <wp:inline distT="0" distB="0" distL="0" distR="0" wp14:anchorId="1BDFEBE2" wp14:editId="617DA853">
-            <wp:extent cx="5619750" cy="5095875"/>
-            <wp:effectExtent l="0" t="0" r="0" b="9525"/>
-            <wp:docPr id="9" name="Picture 9"/>
+          <wp:inline distT="0" distB="0" distL="0" distR="0" wp14:anchorId="33C16A68" wp14:editId="362D8253">
+            <wp:extent cx="5731510" cy="2997835"/>
+            <wp:effectExtent l="0" t="0" r="2540" b="0"/>
+            <wp:docPr id="7" name="Picture 7"/>
             <wp:cNvGraphicFramePr>
               <a:graphicFrameLocks xmlns:a="http://schemas.openxmlformats.org/drawingml/2006/main" noChangeAspect="1"/>
             </wp:cNvGraphicFramePr>
@@ -553,7 +831,7 @@
                   <pic:spPr>
                     <a:xfrm>
                       <a:off x="0" y="0"/>
-                      <a:ext cx="5619750" cy="5095875"/>
+                      <a:ext cx="5731510" cy="2997835"/>
                     </a:xfrm>
                     <a:prstGeom prst="rect">
                       <a:avLst/>
@@ -566,22 +844,58 @@
         </w:drawing>
       </w:r>
     </w:p>
-    <w:p>
-      <w:pPr>
-        <w:rPr>
-          <w:lang w:val="en-GB"/>
-        </w:rPr>
-      </w:pPr>
+    <w:p/>
+    <w:p/>
+    <w:p/>
+    <w:p/>
+    <w:p/>
+    <w:p/>
+    <w:p/>
+    <w:p/>
+    <w:p>
+      <w:pPr>
+        <w:rPr>
+          <w:b/>
+          <w:u w:val="single"/>
+        </w:rPr>
+      </w:pPr>
+      <w:r>
+        <w:rPr>
+          <w:b/>
+          <w:u w:val="single"/>
+        </w:rPr>
+        <w:lastRenderedPageBreak/>
+        <w:t>Script.js:</w:t>
+      </w:r>
+    </w:p>
+    <w:p>
+      <w:r>
+        <w:t xml:space="preserve">The </w:t>
+      </w:r>
+      <w:r>
+        <w:rPr>
+          <w:b/>
+        </w:rPr>
+        <w:t>for loop</w:t>
+      </w:r>
+      <w:r>
+        <w:t xml:space="preserve"> adds the click events for </w:t>
+      </w:r>
+      <w:r>
+        <w:t>3 sign images</w:t>
+      </w:r>
+    </w:p>
+    <w:p>
       <w:r>
         <w:rPr>
           <w:noProof/>
           <w:lang w:eastAsia="en-IN"/>
         </w:rPr>
         <w:drawing>
-          <wp:inline distT="0" distB="0" distL="0" distR="0" wp14:anchorId="41623D90" wp14:editId="02410105">
-            <wp:extent cx="3876675" cy="1609725"/>
-            <wp:effectExtent l="0" t="0" r="9525" b="9525"/>
-            <wp:docPr id="10" name="Picture 10"/>
+          <wp:inline distT="0" distB="0" distL="0" distR="0" wp14:anchorId="3DF6E736" wp14:editId="745E5733">
+            <wp:extent cx="4876800" cy="2143125"/>
+            <wp:effectExtent l="0" t="0" r="0" b="9525"/>
+            <wp:docPr id="8" name="Picture 8"/>
             <wp:cNvGraphicFramePr>
               <a:graphicFrameLocks xmlns:a="http://schemas.openxmlformats.org/drawingml/2006/main" noChangeAspect="1"/>
             </wp:cNvGraphicFramePr>
@@ -601,7 +915,7 @@
                   <pic:spPr>
                     <a:xfrm>
                       <a:off x="0" y="0"/>
-                      <a:ext cx="3876675" cy="1609725"/>
+                      <a:ext cx="4876800" cy="2143125"/>
                     </a:xfrm>
                     <a:prstGeom prst="rect">
                       <a:avLst/>
@@ -614,27 +928,9 @@
         </w:drawing>
       </w:r>
     </w:p>
-    <w:p/>
-    <w:p/>
-    <w:p/>
-    <w:p/>
-    <w:p/>
-    <w:p/>
-    <w:p/>
-    <w:p/>
-    <w:p>
-      <w:pPr>
-        <w:rPr>
-          <w:b/>
-          <w:u w:val="single"/>
-        </w:rPr>
-      </w:pPr>
-      <w:r>
-        <w:rPr>
-          <w:b/>
-          <w:u w:val="single"/>
-        </w:rPr>
-        <w:t>Output:</w:t>
+    <w:p>
+      <w:r>
+        <w:t>Random generator is used to get a random number from 1 to 3 and based on that I have assigned a sign which will be referred as a computer choice.</w:t>
       </w:r>
     </w:p>
     <w:p>
@@ -644,10 +940,10 @@
           <w:lang w:eastAsia="en-IN"/>
         </w:rPr>
         <w:drawing>
-          <wp:inline distT="0" distB="0" distL="0" distR="0" wp14:anchorId="6D3667AF" wp14:editId="026A41D8">
-            <wp:extent cx="5731510" cy="2728595"/>
-            <wp:effectExtent l="0" t="0" r="2540" b="0"/>
-            <wp:docPr id="1" name="Picture 1"/>
+          <wp:inline distT="0" distB="0" distL="0" distR="0" wp14:anchorId="05FC5711" wp14:editId="3CA4CE5D">
+            <wp:extent cx="3876675" cy="1609725"/>
+            <wp:effectExtent l="0" t="0" r="9525" b="9525"/>
+            <wp:docPr id="10" name="Picture 10"/>
             <wp:cNvGraphicFramePr>
               <a:graphicFrameLocks xmlns:a="http://schemas.openxmlformats.org/drawingml/2006/main" noChangeAspect="1"/>
             </wp:cNvGraphicFramePr>
@@ -667,7 +963,7 @@
                   <pic:spPr>
                     <a:xfrm>
                       <a:off x="0" y="0"/>
-                      <a:ext cx="5731510" cy="2728595"/>
+                      <a:ext cx="3876675" cy="1609725"/>
                     </a:xfrm>
                     <a:prstGeom prst="rect">
                       <a:avLst/>
@@ -680,17 +976,53 @@
         </w:drawing>
       </w:r>
     </w:p>
-    <w:p>
+    <w:p/>
+    <w:p/>
+    <w:p/>
+    <w:p/>
+    <w:p/>
+    <w:p/>
+    <w:p/>
+    <w:p/>
+    <w:p/>
+    <w:p/>
+    <w:p/>
+    <w:p/>
+    <w:p/>
+    <w:p>
+      <w:r>
+        <w:lastRenderedPageBreak/>
+        <w:t xml:space="preserve">The </w:t>
+      </w:r>
+      <w:r>
+        <w:t>main</w:t>
+      </w:r>
+      <w:r>
+        <w:t xml:space="preserve"> logic is enclosed in this method, which is invoked based on the </w:t>
+      </w:r>
+      <w:r>
+        <w:t>events recorded.</w:t>
+      </w:r>
+      <w:r>
+        <w:t xml:space="preserve"> And the winner is decided and the respective winner is passed to the webpage and score is calculated.</w:t>
+      </w:r>
+    </w:p>
+    <w:p>
+      <w:pPr>
+        <w:rPr>
+          <w:lang w:val="en-GB"/>
+        </w:rPr>
+      </w:pPr>
       <w:r>
         <w:rPr>
           <w:noProof/>
           <w:lang w:eastAsia="en-IN"/>
         </w:rPr>
         <w:drawing>
-          <wp:inline distT="0" distB="0" distL="0" distR="0" wp14:anchorId="07E806F1" wp14:editId="344666EC">
-            <wp:extent cx="5731510" cy="2727325"/>
-            <wp:effectExtent l="0" t="0" r="2540" b="0"/>
-            <wp:docPr id="2" name="Picture 2"/>
+          <wp:inline distT="0" distB="0" distL="0" distR="0" wp14:anchorId="1BDFEBE2" wp14:editId="617DA853">
+            <wp:extent cx="5619750" cy="5095875"/>
+            <wp:effectExtent l="0" t="0" r="0" b="9525"/>
+            <wp:docPr id="9" name="Picture 9"/>
             <wp:cNvGraphicFramePr>
               <a:graphicFrameLocks xmlns:a="http://schemas.openxmlformats.org/drawingml/2006/main" noChangeAspect="1"/>
             </wp:cNvGraphicFramePr>
@@ -710,6 +1042,141 @@
                   <pic:spPr>
                     <a:xfrm>
                       <a:off x="0" y="0"/>
+                      <a:ext cx="5619750" cy="5095875"/>
+                    </a:xfrm>
+                    <a:prstGeom prst="rect">
+                      <a:avLst/>
+                    </a:prstGeom>
+                  </pic:spPr>
+                </pic:pic>
+              </a:graphicData>
+            </a:graphic>
+          </wp:inline>
+        </w:drawing>
+      </w:r>
+    </w:p>
+    <w:p>
+      <w:pPr>
+        <w:rPr>
+          <w:lang w:val="en-GB"/>
+        </w:rPr>
+      </w:pPr>
+    </w:p>
+    <w:p/>
+    <w:p/>
+    <w:p/>
+    <w:p/>
+    <w:p/>
+    <w:p/>
+    <w:p/>
+    <w:p/>
+    <w:p>
+      <w:pPr>
+        <w:rPr>
+          <w:b/>
+          <w:u w:val="single"/>
+        </w:rPr>
+      </w:pPr>
+    </w:p>
+    <w:p>
+      <w:pPr>
+        <w:rPr>
+          <w:b/>
+          <w:u w:val="single"/>
+        </w:rPr>
+      </w:pPr>
+    </w:p>
+    <w:p>
+      <w:pPr>
+        <w:rPr>
+          <w:b/>
+          <w:u w:val="single"/>
+        </w:rPr>
+      </w:pPr>
+      <w:bookmarkStart w:id="0" w:name="_GoBack"/>
+      <w:bookmarkEnd w:id="0"/>
+      <w:r>
+        <w:rPr>
+          <w:b/>
+          <w:u w:val="single"/>
+        </w:rPr>
+        <w:lastRenderedPageBreak/>
+        <w:t>Output:</w:t>
+      </w:r>
+    </w:p>
+    <w:p>
+      <w:r>
+        <w:rPr>
+          <w:noProof/>
+          <w:lang w:eastAsia="en-IN"/>
+        </w:rPr>
+        <w:drawing>
+          <wp:inline distT="0" distB="0" distL="0" distR="0" wp14:anchorId="6D3667AF" wp14:editId="026A41D8">
+            <wp:extent cx="5731510" cy="2728595"/>
+            <wp:effectExtent l="0" t="0" r="2540" b="0"/>
+            <wp:docPr id="1" name="Picture 1"/>
+            <wp:cNvGraphicFramePr>
+              <a:graphicFrameLocks xmlns:a="http://schemas.openxmlformats.org/drawingml/2006/main" noChangeAspect="1"/>
+            </wp:cNvGraphicFramePr>
+            <a:graphic xmlns:a="http://schemas.openxmlformats.org/drawingml/2006/main">
+              <a:graphicData uri="http://schemas.openxmlformats.org/drawingml/2006/picture">
+                <pic:pic xmlns:pic="http://schemas.openxmlformats.org/drawingml/2006/picture">
+                  <pic:nvPicPr>
+                    <pic:cNvPr id="1" name=""/>
+                    <pic:cNvPicPr/>
+                  </pic:nvPicPr>
+                  <pic:blipFill>
+                    <a:blip r:embed="rId16"/>
+                    <a:stretch>
+                      <a:fillRect/>
+                    </a:stretch>
+                  </pic:blipFill>
+                  <pic:spPr>
+                    <a:xfrm>
+                      <a:off x="0" y="0"/>
+                      <a:ext cx="5731510" cy="2728595"/>
+                    </a:xfrm>
+                    <a:prstGeom prst="rect">
+                      <a:avLst/>
+                    </a:prstGeom>
+                  </pic:spPr>
+                </pic:pic>
+              </a:graphicData>
+            </a:graphic>
+          </wp:inline>
+        </w:drawing>
+      </w:r>
+    </w:p>
+    <w:p>
+      <w:r>
+        <w:rPr>
+          <w:noProof/>
+          <w:lang w:eastAsia="en-IN"/>
+        </w:rPr>
+        <w:drawing>
+          <wp:inline distT="0" distB="0" distL="0" distR="0" wp14:anchorId="07E806F1" wp14:editId="344666EC">
+            <wp:extent cx="5731510" cy="2727325"/>
+            <wp:effectExtent l="0" t="0" r="2540" b="0"/>
+            <wp:docPr id="2" name="Picture 2"/>
+            <wp:cNvGraphicFramePr>
+              <a:graphicFrameLocks xmlns:a="http://schemas.openxmlformats.org/drawingml/2006/main" noChangeAspect="1"/>
+            </wp:cNvGraphicFramePr>
+            <a:graphic xmlns:a="http://schemas.openxmlformats.org/drawingml/2006/main">
+              <a:graphicData uri="http://schemas.openxmlformats.org/drawingml/2006/picture">
+                <pic:pic xmlns:pic="http://schemas.openxmlformats.org/drawingml/2006/picture">
+                  <pic:nvPicPr>
+                    <pic:cNvPr id="1" name=""/>
+                    <pic:cNvPicPr/>
+                  </pic:nvPicPr>
+                  <pic:blipFill>
+                    <a:blip r:embed="rId17"/>
+                    <a:stretch>
+                      <a:fillRect/>
+                    </a:stretch>
+                  </pic:blipFill>
+                  <pic:spPr>
+                    <a:xfrm>
+                      <a:off x="0" y="0"/>
                       <a:ext cx="5731510" cy="2727325"/>
                     </a:xfrm>
                     <a:prstGeom prst="rect">
@@ -731,6 +1198,35 @@
     </w:sectPr>
   </w:body>
 </w:document>
+</file>
+
+<file path=word/numbering.xml><?xml version="1.0" encoding="utf-8"?>
+<w:numbering xmlns:wpc="http://schemas.microsoft.com/office/word/2010/wordprocessingCanvas" xmlns:mc="http://schemas.openxmlformats.org/markup-compatibility/2006" xmlns:o="urn:schemas-microsoft-com:office:office" xmlns:r="http://schemas.openxmlformats.org/officeDocument/2006/relationships" xmlns:m="http://schemas.openxmlformats.org/officeDocument/2006/math" xmlns:v="urn:schemas-microsoft-com:vml" xmlns:wp14="http://schemas.microsoft.com/office/word/2010/wordprocessingDrawing" xmlns:wp="http://schemas.openxmlformats.org/drawingml/2006/wordprocessingDrawing" xmlns:w10="urn:schemas-microsoft-com:office:word" xmlns:w="http://schemas.openxmlformats.org/wordprocessingml/2006/main" xmlns:w14="http://schemas.microsoft.com/office/word/2010/wordml" xmlns:w15="http://schemas.microsoft.com/office/word/2012/wordml" xmlns:wpg="http://schemas.microsoft.com/office/word/2010/wordprocessingGroup" xmlns:wpi="http://schemas.microsoft.com/office/word/2010/wordprocessingInk" xmlns:wne="http://schemas.microsoft.com/office/word/2006/wordml" xmlns:wps="http://schemas.microsoft.com/office/word/2010/wordprocessingShape" mc:Ignorable="w14 w15 wp14">
+  <w:abstractNum w:abstractNumId="0" w15:restartNumberingAfterBreak="0">
+    <w:nsid w:val="FFFFFF89"/>
+    <w:multiLevelType w:val="singleLevel"/>
+    <w:tmpl w:val="AB78B530"/>
+    <w:lvl w:ilvl="0">
+      <w:start w:val="1"/>
+      <w:numFmt w:val="bullet"/>
+      <w:pStyle w:val="ListBullet"/>
+      <w:lvlText w:val=""/>
+      <w:lvlJc w:val="left"/>
+      <w:pPr>
+        <w:tabs>
+          <w:tab w:val="num" w:pos="360"/>
+        </w:tabs>
+        <w:ind w:left="360" w:hanging="360"/>
+      </w:pPr>
+      <w:rPr>
+        <w:rFonts w:ascii="Symbol" w:hAnsi="Symbol" w:hint="default"/>
+      </w:rPr>
+    </w:lvl>
+  </w:abstractNum>
+  <w:num w:numId="1">
+    <w:abstractNumId w:val="0"/>
+  </w:num>
+</w:numbering>
 </file>
 
 <file path=word/styles.xml><?xml version="1.0" encoding="utf-8"?>
@@ -1165,6 +1661,19 @@
       <w:u w:val="single"/>
     </w:rPr>
   </w:style>
+  <w:style w:type="paragraph" w:styleId="ListBullet">
+    <w:name w:val="List Bullet"/>
+    <w:basedOn w:val="Normal"/>
+    <w:uiPriority w:val="99"/>
+    <w:unhideWhenUsed/>
+    <w:rsid w:val="00D81DA7"/>
+    <w:pPr>
+      <w:numPr>
+        <w:numId w:val="1"/>
+      </w:numPr>
+      <w:contextualSpacing/>
+    </w:pPr>
+  </w:style>
 </w:styles>
 </file>
 
@@ -1427,4 +1936,16 @@
     </a:ext>
   </a:extLst>
 </a:theme>
+</file>
+
+<file path=customXml/item1.xml><?xml version="1.0" encoding="utf-8"?>
+<b:Sources xmlns:b="http://schemas.openxmlformats.org/officeDocument/2006/bibliography" xmlns="http://schemas.openxmlformats.org/officeDocument/2006/bibliography" SelectedStyle="\APASixthEditionOfficeOnline.xsl" StyleName="APA" Version="6"/>
+</file>
+
+<file path=customXml/itemProps1.xml><?xml version="1.0" encoding="utf-8"?>
+<ds:datastoreItem xmlns:ds="http://schemas.openxmlformats.org/officeDocument/2006/customXml" ds:itemID="{AB25EC99-8ECF-4A0D-99BA-A6549DA43E9C}">
+  <ds:schemaRefs>
+    <ds:schemaRef ds:uri="http://schemas.openxmlformats.org/officeDocument/2006/bibliography"/>
+  </ds:schemaRefs>
+</ds:datastoreItem>
 </file>
</xml_diff>